<commit_message>
Ceri work from teams
</commit_message>
<xml_diff>
--- a/minutes/minutesweek2.docx
+++ b/minutes/minutesweek2.docx
@@ -50,85 +50,88 @@
     </w:p>
     <w:p>
       <w:r>
-        <w:t xml:space="preserve">Task of this meeting: </w:t>
+        <w:t>On this meeting</w:t>
+      </w:r>
+      <w:r>
+        <w:t>, taking place during labs</w:t>
+      </w:r>
+      <w:r>
+        <w:t xml:space="preserve">, </w:t>
+      </w:r>
+      <w:r>
+        <w:t xml:space="preserve">our main goal is to choose the project, which we will be working on during the rest of semester. We took a </w:t>
+      </w:r>
+      <w:r>
+        <w:t>poll, where every member of the team has chosen 3 the most interesting projects</w:t>
+      </w:r>
+      <w:r>
+        <w:t xml:space="preserve">. After quick </w:t>
+      </w:r>
+      <w:r>
+        <w:t>voting, we chosen that the order of the project will be</w:t>
+      </w:r>
+      <w:r>
+        <w:t>: project 2, project 3, project 4.</w:t>
+      </w:r>
+      <w:r>
+        <w:t xml:space="preserve"> </w:t>
       </w:r>
     </w:p>
     <w:p>
       <w:r>
-        <w:t>On this meeting</w:t>
-      </w:r>
-      <w:r>
-        <w:t>, taking place during labs</w:t>
-      </w:r>
-      <w:r>
-        <w:t xml:space="preserve">, </w:t>
-      </w:r>
-      <w:r>
-        <w:t xml:space="preserve">our main goal is to choose the project, which we will be working on during the rest of semester. We took a </w:t>
-      </w:r>
-      <w:r>
-        <w:t>poll, where every member of the team has chosen 3 the most interesting projects</w:t>
-      </w:r>
-      <w:r>
-        <w:t xml:space="preserve">. After quick </w:t>
-      </w:r>
-      <w:r>
-        <w:t>voting, we chosen that the order of the project will be</w:t>
-      </w:r>
-      <w:r>
-        <w:t>: project 2, project 3, project 4.</w:t>
-      </w:r>
-      <w:r>
-        <w:t xml:space="preserve"> </w:t>
+        <w:t xml:space="preserve">A task, which we needed completing during this </w:t>
+      </w:r>
+      <w:r>
+        <w:t xml:space="preserve">labs, where to </w:t>
+      </w:r>
+      <w:r>
+        <w:t xml:space="preserve">compose the </w:t>
+      </w:r>
+      <w:r>
+        <w:t>short team expertise and review for the project specifications and requirements</w:t>
+      </w:r>
+      <w:r>
+        <w:t xml:space="preserve">. </w:t>
       </w:r>
     </w:p>
     <w:p>
       <w:r>
-        <w:t xml:space="preserve">A task, which we needed completing during </w:t>
-      </w:r>
-      <w:r>
-        <w:t>this lab</w:t>
-      </w:r>
-      <w:r>
-        <w:t xml:space="preserve">, where to </w:t>
-      </w:r>
-      <w:r>
-        <w:t xml:space="preserve">compose the </w:t>
-      </w:r>
-      <w:r>
-        <w:t>short team expertise and review for the project specifications and requirements</w:t>
-      </w:r>
-      <w:r>
-        <w:t xml:space="preserve">. </w:t>
-      </w:r>
-    </w:p>
-    <w:p/>
-    <w:p>
-      <w:r>
-        <w:t>Action for next meeting:    Each member needs to prepare 5 questions for the interview.</w:t>
+        <w:t>Next meeting:</w:t>
+      </w:r>
+      <w:r>
+        <w:tab/>
+      </w:r>
+      <w:r>
+        <w:t xml:space="preserve">2 – 3pm on </w:t>
+      </w:r>
+      <w:r>
+        <w:t>Monday, 13</w:t>
+      </w:r>
+      <w:r>
+        <w:rPr>
+          <w:vertAlign w:val="superscript"/>
+        </w:rPr>
+        <w:t>th</w:t>
+      </w:r>
+      <w:r>
+        <w:t xml:space="preserve"> of February</w:t>
       </w:r>
     </w:p>
     <w:p>
       <w:r>
-        <w:t xml:space="preserve">Next meeting: Tuesday, </w:t>
-      </w:r>
-      <w:r>
-        <w:t>13</w:t>
-      </w:r>
-      <w:r>
-        <w:t xml:space="preserve">/03/2023 </w:t>
-      </w:r>
-      <w:r>
-        <w:t>2</w:t>
-      </w:r>
-      <w:r>
-        <w:t>pm-</w:t>
-      </w:r>
-      <w:r>
-        <w:t>3</w:t>
-      </w:r>
-      <w:r>
-        <w:t>pm</w:t>
+        <w:t>Action for next meeting</w:t>
+      </w:r>
+      <w:r>
+        <w:t xml:space="preserve">:    Each member needs to prepare 5 </w:t>
+      </w:r>
+      <w:r>
+        <w:t xml:space="preserve">questions for the </w:t>
+      </w:r>
+      <w:r>
+        <w:t>interview.</w:t>
+      </w:r>
+      <w:r>
+        <w:t xml:space="preserve"> </w:t>
       </w:r>
     </w:p>
     <w:p/>
@@ -873,21 +876,6 @@
 </file>
 
 <file path=customXml/item1.xml><?xml version="1.0" encoding="utf-8"?>
-<p:properties xmlns:p="http://schemas.microsoft.com/office/2006/metadata/properties" xmlns:xsi="http://www.w3.org/2001/XMLSchema-instance" xmlns:pc="http://schemas.microsoft.com/office/infopath/2007/PartnerControls">
-  <documentManagement/>
-</p:properties>
-</file>
-
-<file path=customXml/item2.xml><?xml version="1.0" encoding="utf-8"?>
-<?mso-contentType ?>
-<FormTemplates xmlns="http://schemas.microsoft.com/sharepoint/v3/contenttype/forms">
-  <Display>DocumentLibraryForm</Display>
-  <Edit>DocumentLibraryForm</Edit>
-  <New>DocumentLibraryForm</New>
-</FormTemplates>
-</file>
-
-<file path=customXml/item3.xml><?xml version="1.0" encoding="utf-8"?>
 <ct:contentTypeSchema xmlns:ct="http://schemas.microsoft.com/office/2006/metadata/contentType" xmlns:ma="http://schemas.microsoft.com/office/2006/metadata/properties/metaAttributes" ct:_="" ma:_="" ma:contentTypeName="Document" ma:contentTypeID="0x0101004B3188137CA4E44B8E8F525551A6BE25" ma:contentTypeVersion="2" ma:contentTypeDescription="Create a new document." ma:contentTypeScope="" ma:versionID="67795093e6520e35908fbbadc0a427c1">
   <xsd:schema xmlns:xsd="http://www.w3.org/2001/XMLSchema" xmlns:xs="http://www.w3.org/2001/XMLSchema" xmlns:p="http://schemas.microsoft.com/office/2006/metadata/properties" xmlns:ns2="392b5c09-7512-4e2f-8cdb-b58854a167b6" targetNamespace="http://schemas.microsoft.com/office/2006/metadata/properties" ma:root="true" ma:fieldsID="ef2ce755d08c779c91e8a883c91a020c" ns2:_="">
     <xsd:import namespace="392b5c09-7512-4e2f-8cdb-b58854a167b6"/>
@@ -1019,37 +1007,29 @@
 </ct:contentTypeSchema>
 </file>
 
+<file path=customXml/item2.xml><?xml version="1.0" encoding="utf-8"?>
+<?mso-contentType ?>
+<FormTemplates xmlns="http://schemas.microsoft.com/sharepoint/v3/contenttype/forms">
+  <Display>DocumentLibraryForm</Display>
+  <Edit>DocumentLibraryForm</Edit>
+  <New>DocumentLibraryForm</New>
+</FormTemplates>
+</file>
+
+<file path=customXml/item3.xml><?xml version="1.0" encoding="utf-8"?>
+<p:properties xmlns:p="http://schemas.microsoft.com/office/2006/metadata/properties" xmlns:xsi="http://www.w3.org/2001/XMLSchema-instance" xmlns:pc="http://schemas.microsoft.com/office/infopath/2007/PartnerControls">
+  <documentManagement/>
+</p:properties>
+</file>
+
 <file path=customXml/itemProps1.xml><?xml version="1.0" encoding="utf-8"?>
-<ds:datastoreItem xmlns:ds="http://schemas.openxmlformats.org/officeDocument/2006/customXml" ds:itemID="{BFEE5ACC-2A39-4263-9F5D-B99BE944AD63}">
-  <ds:schemaRefs>
-    <ds:schemaRef ds:uri="http://schemas.microsoft.com/office/2006/metadata/properties"/>
-    <ds:schemaRef ds:uri="http://schemas.microsoft.com/office/infopath/2007/PartnerControls"/>
-  </ds:schemaRefs>
-</ds:datastoreItem>
+<ds:datastoreItem xmlns:ds="http://schemas.openxmlformats.org/officeDocument/2006/customXml" ds:itemID="{FBA24E3A-9855-42A7-A57F-C4390D74F934}"/>
 </file>
 
 <file path=customXml/itemProps2.xml><?xml version="1.0" encoding="utf-8"?>
-<ds:datastoreItem xmlns:ds="http://schemas.openxmlformats.org/officeDocument/2006/customXml" ds:itemID="{EE1E0768-89B6-41C3-B736-07E5FEA8A804}">
-  <ds:schemaRefs>
-    <ds:schemaRef ds:uri="http://schemas.microsoft.com/sharepoint/v3/contenttype/forms"/>
-  </ds:schemaRefs>
-</ds:datastoreItem>
+<ds:datastoreItem xmlns:ds="http://schemas.openxmlformats.org/officeDocument/2006/customXml" ds:itemID="{EE1E0768-89B6-41C3-B736-07E5FEA8A804}"/>
 </file>
 
 <file path=customXml/itemProps3.xml><?xml version="1.0" encoding="utf-8"?>
-<ds:datastoreItem xmlns:ds="http://schemas.openxmlformats.org/officeDocument/2006/customXml" ds:itemID="{FBA24E3A-9855-42A7-A57F-C4390D74F934}">
-  <ds:schemaRefs>
-    <ds:schemaRef ds:uri="http://schemas.microsoft.com/office/2006/metadata/contentType"/>
-    <ds:schemaRef ds:uri="http://schemas.microsoft.com/office/2006/metadata/properties/metaAttributes"/>
-    <ds:schemaRef ds:uri="http://www.w3.org/2001/XMLSchema"/>
-    <ds:schemaRef ds:uri="http://schemas.microsoft.com/office/2006/metadata/properties"/>
-    <ds:schemaRef ds:uri="392b5c09-7512-4e2f-8cdb-b58854a167b6"/>
-    <ds:schemaRef ds:uri="http://schemas.microsoft.com/office/2006/documentManagement/types"/>
-    <ds:schemaRef ds:uri="http://schemas.microsoft.com/office/infopath/2007/PartnerControls"/>
-    <ds:schemaRef ds:uri="http://schemas.openxmlformats.org/package/2006/metadata/core-properties"/>
-    <ds:schemaRef ds:uri="http://purl.org/dc/elements/1.1/"/>
-    <ds:schemaRef ds:uri="http://purl.org/dc/terms/"/>
-    <ds:schemaRef ds:uri="http://schemas.microsoft.com/internal/obd"/>
-  </ds:schemaRefs>
-</ds:datastoreItem>
+<ds:datastoreItem xmlns:ds="http://schemas.openxmlformats.org/officeDocument/2006/customXml" ds:itemID="{BFEE5ACC-2A39-4263-9F5D-B99BE944AD63}"/>
 </file>
</xml_diff>